<commit_message>
Modificacion Test Modelo Datos y Persistencia
>Separacion de escenarios en paquete modelo.datos.
>Comienzo de test persistencia
</commit_message>
<xml_diff>
--- a/PautasTP.docx
+++ b/PautasTP.docx
@@ -1245,6 +1245,14 @@
       <w:tblPr>
         <w:tblW w:w="0" w:type="auto"/>
         <w:tblCellSpacing w:w="15" w:type="dxa"/>
+        <w:tblBorders>
+          <w:top w:val="single" w:sz="4" w:space="0" w:color="auto"/>
+          <w:left w:val="single" w:sz="4" w:space="0" w:color="auto"/>
+          <w:bottom w:val="single" w:sz="4" w:space="0" w:color="auto"/>
+          <w:right w:val="single" w:sz="4" w:space="0" w:color="auto"/>
+          <w:insideH w:val="single" w:sz="4" w:space="0" w:color="auto"/>
+          <w:insideV w:val="single" w:sz="4" w:space="0" w:color="auto"/>
+        </w:tblBorders>
         <w:tblCellMar>
           <w:top w:w="15" w:type="dxa"/>
           <w:left w:w="15" w:type="dxa"/>
@@ -1254,10 +1262,10 @@
         <w:tblLook w:val="04A0" w:firstRow="1" w:lastRow="0" w:firstColumn="1" w:lastColumn="0" w:noHBand="0" w:noVBand="1"/>
       </w:tblPr>
       <w:tblGrid>
-        <w:gridCol w:w="1385"/>
-        <w:gridCol w:w="2950"/>
-        <w:gridCol w:w="2236"/>
-        <w:gridCol w:w="2789"/>
+        <w:gridCol w:w="1400"/>
+        <w:gridCol w:w="2937"/>
+        <w:gridCol w:w="2232"/>
+        <w:gridCol w:w="2781"/>
       </w:tblGrid>
       <w:tr>
         <w:trPr>
@@ -1896,6 +1904,14 @@
       <w:tblPr>
         <w:tblW w:w="0" w:type="auto"/>
         <w:tblCellSpacing w:w="15" w:type="dxa"/>
+        <w:tblBorders>
+          <w:top w:val="single" w:sz="4" w:space="0" w:color="auto"/>
+          <w:left w:val="single" w:sz="4" w:space="0" w:color="auto"/>
+          <w:bottom w:val="single" w:sz="4" w:space="0" w:color="auto"/>
+          <w:right w:val="single" w:sz="4" w:space="0" w:color="auto"/>
+          <w:insideH w:val="single" w:sz="4" w:space="0" w:color="auto"/>
+          <w:insideV w:val="single" w:sz="4" w:space="0" w:color="auto"/>
+        </w:tblBorders>
         <w:tblCellMar>
           <w:top w:w="15" w:type="dxa"/>
           <w:left w:w="15" w:type="dxa"/>
@@ -1905,11 +1921,11 @@
         <w:tblLook w:val="04A0" w:firstRow="1" w:lastRow="0" w:firstColumn="1" w:lastColumn="0" w:noHBand="0" w:noVBand="1"/>
       </w:tblPr>
       <w:tblGrid>
-        <w:gridCol w:w="1475"/>
-        <w:gridCol w:w="1459"/>
-        <w:gridCol w:w="607"/>
-        <w:gridCol w:w="3799"/>
-        <w:gridCol w:w="2020"/>
+        <w:gridCol w:w="1480"/>
+        <w:gridCol w:w="1470"/>
+        <w:gridCol w:w="627"/>
+        <w:gridCol w:w="3761"/>
+        <w:gridCol w:w="2012"/>
       </w:tblGrid>
       <w:tr>
         <w:trPr>
@@ -1923,7 +1939,6 @@
           </w:tcPr>
           <w:p>
             <w:pPr>
-              <w:spacing w:before="100" w:beforeAutospacing="1" w:after="100" w:afterAutospacing="1" w:line="240" w:lineRule="auto"/>
               <w:rPr>
                 <w:rFonts w:ascii="Times New Roman" w:eastAsia="Times New Roman" w:hAnsi="Times New Roman" w:cs="Times New Roman"/>
                 <w:sz w:val="24"/>
@@ -1932,6 +1947,7 @@
                 <w14:ligatures w14:val="none"/>
               </w:rPr>
             </w:pPr>
+            <w:bookmarkStart w:id="0" w:name="_GoBack"/>
             <w:r>
               <w:rPr>
                 <w:rFonts w:ascii="Times New Roman" w:eastAsia="Times New Roman" w:hAnsi="Times New Roman" w:cs="Times New Roman"/>
@@ -1952,7 +1968,6 @@
           </w:tcPr>
           <w:p>
             <w:pPr>
-              <w:spacing w:before="100" w:beforeAutospacing="1" w:after="100" w:afterAutospacing="1" w:line="240" w:lineRule="auto"/>
               <w:rPr>
                 <w:rFonts w:ascii="Times New Roman" w:eastAsia="Times New Roman" w:hAnsi="Times New Roman" w:cs="Times New Roman"/>
                 <w:sz w:val="24"/>
@@ -1981,7 +1996,6 @@
           </w:tcPr>
           <w:p>
             <w:pPr>
-              <w:spacing w:before="100" w:beforeAutospacing="1" w:after="100" w:afterAutospacing="1" w:line="240" w:lineRule="auto"/>
               <w:rPr>
                 <w:rFonts w:ascii="Times New Roman" w:eastAsia="Times New Roman" w:hAnsi="Times New Roman" w:cs="Times New Roman"/>
                 <w:sz w:val="24"/>
@@ -2010,7 +2024,6 @@
           </w:tcPr>
           <w:p>
             <w:pPr>
-              <w:spacing w:before="100" w:beforeAutospacing="1" w:after="100" w:afterAutospacing="1" w:line="240" w:lineRule="auto"/>
               <w:rPr>
                 <w:rFonts w:ascii="Times New Roman" w:eastAsia="Times New Roman" w:hAnsi="Times New Roman" w:cs="Times New Roman"/>
                 <w:sz w:val="24"/>
@@ -2039,7 +2052,6 @@
           </w:tcPr>
           <w:p>
             <w:pPr>
-              <w:spacing w:before="100" w:beforeAutospacing="1" w:after="100" w:afterAutospacing="1" w:line="240" w:lineRule="auto"/>
               <w:rPr>
                 <w:rFonts w:ascii="Times New Roman" w:eastAsia="Times New Roman" w:hAnsi="Times New Roman" w:cs="Times New Roman"/>
                 <w:sz w:val="24"/>
@@ -2096,7 +2108,6 @@
           </w:tcPr>
           <w:p>
             <w:pPr>
-              <w:spacing w:before="100" w:beforeAutospacing="1" w:after="100" w:afterAutospacing="1" w:line="240" w:lineRule="auto"/>
               <w:rPr>
                 <w:rFonts w:ascii="Times New Roman" w:eastAsia="Times New Roman" w:hAnsi="Times New Roman" w:cs="Times New Roman"/>
                 <w:sz w:val="24"/>
@@ -2125,7 +2136,6 @@
           </w:tcPr>
           <w:p>
             <w:pPr>
-              <w:spacing w:before="100" w:beforeAutospacing="1" w:after="100" w:afterAutospacing="1" w:line="240" w:lineRule="auto"/>
               <w:rPr>
                 <w:rFonts w:ascii="Times New Roman" w:eastAsia="Times New Roman" w:hAnsi="Times New Roman" w:cs="Times New Roman"/>
                 <w:sz w:val="24"/>
@@ -2154,7 +2164,6 @@
           </w:tcPr>
           <w:p>
             <w:pPr>
-              <w:spacing w:before="100" w:beforeAutospacing="1" w:after="100" w:afterAutospacing="1" w:line="240" w:lineRule="auto"/>
               <w:rPr>
                 <w:rFonts w:ascii="Times New Roman" w:eastAsia="Times New Roman" w:hAnsi="Times New Roman" w:cs="Times New Roman"/>
                 <w:sz w:val="24"/>
@@ -2184,7 +2193,6 @@
           </w:tcPr>
           <w:p>
             <w:pPr>
-              <w:spacing w:before="100" w:beforeAutospacing="1" w:after="100" w:afterAutospacing="1" w:line="240" w:lineRule="auto"/>
               <w:rPr>
                 <w:rFonts w:ascii="Times New Roman" w:eastAsia="Times New Roman" w:hAnsi="Times New Roman" w:cs="Times New Roman"/>
                 <w:sz w:val="24"/>
@@ -2213,7 +2221,6 @@
           </w:tcPr>
           <w:p>
             <w:pPr>
-              <w:spacing w:before="100" w:beforeAutospacing="1" w:after="100" w:afterAutospacing="1" w:line="240" w:lineRule="auto"/>
               <w:rPr>
                 <w:rFonts w:ascii="Times New Roman" w:eastAsia="Times New Roman" w:hAnsi="Times New Roman" w:cs="Times New Roman"/>
                 <w:sz w:val="24"/>
@@ -2248,7 +2255,6 @@
           </w:tcPr>
           <w:p>
             <w:pPr>
-              <w:spacing w:after="0" w:line="240" w:lineRule="auto"/>
               <w:rPr>
                 <w:rFonts w:ascii="Times New Roman" w:eastAsia="Times New Roman" w:hAnsi="Times New Roman" w:cs="Times New Roman"/>
                 <w:sz w:val="24"/>
@@ -2267,7 +2273,6 @@
           </w:tcPr>
           <w:p>
             <w:pPr>
-              <w:spacing w:before="100" w:beforeAutospacing="1" w:after="100" w:afterAutospacing="1" w:line="240" w:lineRule="auto"/>
               <w:rPr>
                 <w:rFonts w:ascii="Times New Roman" w:eastAsia="Times New Roman" w:hAnsi="Times New Roman" w:cs="Times New Roman"/>
                 <w:sz w:val="24"/>
@@ -2296,7 +2301,6 @@
           </w:tcPr>
           <w:p>
             <w:pPr>
-              <w:spacing w:before="100" w:beforeAutospacing="1" w:after="100" w:afterAutospacing="1" w:line="240" w:lineRule="auto"/>
               <w:rPr>
                 <w:rFonts w:ascii="Times New Roman" w:eastAsia="Times New Roman" w:hAnsi="Times New Roman" w:cs="Times New Roman"/>
                 <w:sz w:val="24"/>
@@ -2348,7 +2352,6 @@
           </w:tcPr>
           <w:p>
             <w:pPr>
-              <w:spacing w:after="0" w:line="240" w:lineRule="auto"/>
               <w:rPr>
                 <w:rFonts w:ascii="Times New Roman" w:eastAsia="Times New Roman" w:hAnsi="Times New Roman" w:cs="Times New Roman"/>
                 <w:sz w:val="24"/>
@@ -2367,7 +2370,6 @@
           </w:tcPr>
           <w:p>
             <w:pPr>
-              <w:spacing w:before="100" w:beforeAutospacing="1" w:after="100" w:afterAutospacing="1" w:line="240" w:lineRule="auto"/>
               <w:rPr>
                 <w:rFonts w:ascii="Times New Roman" w:eastAsia="Times New Roman" w:hAnsi="Times New Roman" w:cs="Times New Roman"/>
                 <w:sz w:val="24"/>
@@ -2401,7 +2403,6 @@
           </w:tcPr>
           <w:p>
             <w:pPr>
-              <w:spacing w:after="0" w:line="240" w:lineRule="auto"/>
               <w:rPr>
                 <w:rFonts w:ascii="Times New Roman" w:eastAsia="Times New Roman" w:hAnsi="Times New Roman" w:cs="Times New Roman"/>
                 <w:sz w:val="24"/>
@@ -2420,7 +2421,6 @@
           </w:tcPr>
           <w:p>
             <w:pPr>
-              <w:spacing w:before="100" w:beforeAutospacing="1" w:after="100" w:afterAutospacing="1" w:line="240" w:lineRule="auto"/>
               <w:rPr>
                 <w:rFonts w:ascii="Times New Roman" w:eastAsia="Times New Roman" w:hAnsi="Times New Roman" w:cs="Times New Roman"/>
                 <w:sz w:val="24"/>
@@ -2449,7 +2449,6 @@
           </w:tcPr>
           <w:p>
             <w:pPr>
-              <w:spacing w:before="100" w:beforeAutospacing="1" w:after="100" w:afterAutospacing="1" w:line="240" w:lineRule="auto"/>
               <w:rPr>
                 <w:rFonts w:ascii="Times New Roman" w:eastAsia="Times New Roman" w:hAnsi="Times New Roman" w:cs="Times New Roman"/>
                 <w:sz w:val="24"/>
@@ -2478,7 +2477,6 @@
           </w:tcPr>
           <w:p>
             <w:pPr>
-              <w:spacing w:before="100" w:beforeAutospacing="1" w:after="100" w:afterAutospacing="1" w:line="240" w:lineRule="auto"/>
               <w:rPr>
                 <w:rFonts w:ascii="Times New Roman" w:eastAsia="Times New Roman" w:hAnsi="Times New Roman" w:cs="Times New Roman"/>
                 <w:sz w:val="24"/>
@@ -2507,7 +2505,6 @@
           </w:tcPr>
           <w:p>
             <w:pPr>
-              <w:spacing w:before="100" w:beforeAutospacing="1" w:after="100" w:afterAutospacing="1" w:line="240" w:lineRule="auto"/>
               <w:rPr>
                 <w:rFonts w:ascii="Times New Roman" w:eastAsia="Times New Roman" w:hAnsi="Times New Roman" w:cs="Times New Roman"/>
                 <w:sz w:val="24"/>
@@ -2530,6 +2527,7 @@
         </w:tc>
       </w:tr>
     </w:tbl>
+    <w:bookmarkEnd w:id="0"/>
     <w:p>
       <w:pPr>
         <w:spacing w:before="100" w:beforeAutospacing="1" w:after="100" w:afterAutospacing="1" w:line="240" w:lineRule="auto"/>
@@ -2549,7 +2547,6 @@
           <w:lang w:val="es-ES" w:eastAsia="es-ES"/>
           <w14:ligatures w14:val="none"/>
         </w:rPr>
-        <w:lastRenderedPageBreak/>
         <w:t>Tener en cuenta lo siguiente:</w:t>
       </w:r>
     </w:p>
@@ -2715,8 +2712,6 @@
           <w:lang w:val="es-ES"/>
         </w:rPr>
       </w:pPr>
-      <w:bookmarkStart w:id="0" w:name="_GoBack"/>
-      <w:bookmarkEnd w:id="0"/>
     </w:p>
     <w:sectPr>
       <w:pgSz w:w="12240" w:h="15840"/>
@@ -4069,7 +4064,6 @@
     <w:link w:val="Ttulo1Car"/>
     <w:uiPriority w:val="9"/>
     <w:qFormat/>
-    <w:rsid w:val="00942EC4"/>
     <w:pPr>
       <w:spacing w:before="100" w:beforeAutospacing="1" w:after="100" w:afterAutospacing="1" w:line="240" w:lineRule="auto"/>
       <w:outlineLvl w:val="0"/>
@@ -4091,7 +4085,6 @@
     <w:link w:val="Ttulo2Car"/>
     <w:uiPriority w:val="9"/>
     <w:qFormat/>
-    <w:rsid w:val="00942EC4"/>
     <w:pPr>
       <w:spacing w:before="100" w:beforeAutospacing="1" w:after="100" w:afterAutospacing="1" w:line="240" w:lineRule="auto"/>
       <w:outlineLvl w:val="1"/>
@@ -4112,7 +4105,6 @@
     <w:link w:val="Ttulo3Car"/>
     <w:uiPriority w:val="9"/>
     <w:qFormat/>
-    <w:rsid w:val="00942EC4"/>
     <w:pPr>
       <w:spacing w:before="100" w:beforeAutospacing="1" w:after="100" w:afterAutospacing="1" w:line="240" w:lineRule="auto"/>
       <w:outlineLvl w:val="2"/>
@@ -4159,7 +4151,6 @@
     <w:basedOn w:val="Fuentedeprrafopredeter"/>
     <w:link w:val="Ttulo1"/>
     <w:uiPriority w:val="9"/>
-    <w:rsid w:val="00942EC4"/>
     <w:rPr>
       <w:rFonts w:ascii="Times New Roman" w:eastAsia="Times New Roman" w:hAnsi="Times New Roman" w:cs="Times New Roman"/>
       <w:b/>
@@ -4176,7 +4167,6 @@
     <w:basedOn w:val="Fuentedeprrafopredeter"/>
     <w:link w:val="Ttulo2"/>
     <w:uiPriority w:val="9"/>
-    <w:rsid w:val="00942EC4"/>
     <w:rPr>
       <w:rFonts w:ascii="Times New Roman" w:eastAsia="Times New Roman" w:hAnsi="Times New Roman" w:cs="Times New Roman"/>
       <w:b/>
@@ -4192,7 +4182,6 @@
     <w:basedOn w:val="Fuentedeprrafopredeter"/>
     <w:link w:val="Ttulo3"/>
     <w:uiPriority w:val="9"/>
-    <w:rsid w:val="00942EC4"/>
     <w:rPr>
       <w:rFonts w:ascii="Times New Roman" w:eastAsia="Times New Roman" w:hAnsi="Times New Roman" w:cs="Times New Roman"/>
       <w:b/>
@@ -4206,7 +4195,6 @@
   <w:style w:type="paragraph" w:customStyle="1" w:styleId="c0">
     <w:name w:val="c0"/>
     <w:basedOn w:val="Normal"/>
-    <w:rsid w:val="00942EC4"/>
     <w:pPr>
       <w:spacing w:before="100" w:beforeAutospacing="1" w:after="100" w:afterAutospacing="1" w:line="240" w:lineRule="auto"/>
     </w:pPr>
@@ -4221,22 +4209,18 @@
   <w:style w:type="character" w:customStyle="1" w:styleId="c41">
     <w:name w:val="c41"/>
     <w:basedOn w:val="Fuentedeprrafopredeter"/>
-    <w:rsid w:val="00942EC4"/>
   </w:style>
   <w:style w:type="character" w:customStyle="1" w:styleId="c35">
     <w:name w:val="c35"/>
     <w:basedOn w:val="Fuentedeprrafopredeter"/>
-    <w:rsid w:val="00942EC4"/>
   </w:style>
   <w:style w:type="character" w:customStyle="1" w:styleId="c45">
     <w:name w:val="c45"/>
     <w:basedOn w:val="Fuentedeprrafopredeter"/>
-    <w:rsid w:val="00942EC4"/>
   </w:style>
   <w:style w:type="paragraph" w:customStyle="1" w:styleId="c43">
     <w:name w:val="c43"/>
     <w:basedOn w:val="Normal"/>
-    <w:rsid w:val="00942EC4"/>
     <w:pPr>
       <w:spacing w:before="100" w:beforeAutospacing="1" w:after="100" w:afterAutospacing="1" w:line="240" w:lineRule="auto"/>
     </w:pPr>
@@ -4251,12 +4235,10 @@
   <w:style w:type="character" w:customStyle="1" w:styleId="c3">
     <w:name w:val="c3"/>
     <w:basedOn w:val="Fuentedeprrafopredeter"/>
-    <w:rsid w:val="00942EC4"/>
   </w:style>
   <w:style w:type="paragraph" w:customStyle="1" w:styleId="c36">
     <w:name w:val="c36"/>
     <w:basedOn w:val="Normal"/>
-    <w:rsid w:val="00942EC4"/>
     <w:pPr>
       <w:spacing w:before="100" w:beforeAutospacing="1" w:after="100" w:afterAutospacing="1" w:line="240" w:lineRule="auto"/>
     </w:pPr>
@@ -4271,17 +4253,14 @@
   <w:style w:type="character" w:customStyle="1" w:styleId="c28">
     <w:name w:val="c28"/>
     <w:basedOn w:val="Fuentedeprrafopredeter"/>
-    <w:rsid w:val="00942EC4"/>
   </w:style>
   <w:style w:type="character" w:customStyle="1" w:styleId="c16">
     <w:name w:val="c16"/>
     <w:basedOn w:val="Fuentedeprrafopredeter"/>
-    <w:rsid w:val="00942EC4"/>
   </w:style>
   <w:style w:type="paragraph" w:customStyle="1" w:styleId="c30">
     <w:name w:val="c30"/>
     <w:basedOn w:val="Normal"/>
-    <w:rsid w:val="00942EC4"/>
     <w:pPr>
       <w:spacing w:before="100" w:beforeAutospacing="1" w:after="100" w:afterAutospacing="1" w:line="240" w:lineRule="auto"/>
     </w:pPr>
@@ -4296,12 +4275,10 @@
   <w:style w:type="character" w:customStyle="1" w:styleId="c37">
     <w:name w:val="c37"/>
     <w:basedOn w:val="Fuentedeprrafopredeter"/>
-    <w:rsid w:val="00942EC4"/>
   </w:style>
   <w:style w:type="paragraph" w:customStyle="1" w:styleId="c10">
     <w:name w:val="c10"/>
     <w:basedOn w:val="Normal"/>
-    <w:rsid w:val="00942EC4"/>
     <w:pPr>
       <w:spacing w:before="100" w:beforeAutospacing="1" w:after="100" w:afterAutospacing="1" w:line="240" w:lineRule="auto"/>
     </w:pPr>
@@ -4316,7 +4293,6 @@
   <w:style w:type="paragraph" w:customStyle="1" w:styleId="c2">
     <w:name w:val="c2"/>
     <w:basedOn w:val="Normal"/>
-    <w:rsid w:val="00942EC4"/>
     <w:pPr>
       <w:spacing w:before="100" w:beforeAutospacing="1" w:after="100" w:afterAutospacing="1" w:line="240" w:lineRule="auto"/>
     </w:pPr>
@@ -4331,7 +4307,6 @@
   <w:style w:type="paragraph" w:customStyle="1" w:styleId="c14">
     <w:name w:val="c14"/>
     <w:basedOn w:val="Normal"/>
-    <w:rsid w:val="00942EC4"/>
     <w:pPr>
       <w:spacing w:before="100" w:beforeAutospacing="1" w:after="100" w:afterAutospacing="1" w:line="240" w:lineRule="auto"/>
     </w:pPr>
@@ -4346,22 +4321,18 @@
   <w:style w:type="character" w:customStyle="1" w:styleId="c4">
     <w:name w:val="c4"/>
     <w:basedOn w:val="Fuentedeprrafopredeter"/>
-    <w:rsid w:val="00942EC4"/>
   </w:style>
   <w:style w:type="character" w:customStyle="1" w:styleId="c24">
     <w:name w:val="c24"/>
     <w:basedOn w:val="Fuentedeprrafopredeter"/>
-    <w:rsid w:val="00942EC4"/>
   </w:style>
   <w:style w:type="character" w:customStyle="1" w:styleId="c8">
     <w:name w:val="c8"/>
     <w:basedOn w:val="Fuentedeprrafopredeter"/>
-    <w:rsid w:val="00942EC4"/>
   </w:style>
   <w:style w:type="paragraph" w:customStyle="1" w:styleId="c7">
     <w:name w:val="c7"/>
     <w:basedOn w:val="Normal"/>
-    <w:rsid w:val="00942EC4"/>
     <w:pPr>
       <w:spacing w:before="100" w:beforeAutospacing="1" w:after="100" w:afterAutospacing="1" w:line="240" w:lineRule="auto"/>
     </w:pPr>
@@ -4376,7 +4347,6 @@
   <w:style w:type="character" w:customStyle="1" w:styleId="c1">
     <w:name w:val="c1"/>
     <w:basedOn w:val="Fuentedeprrafopredeter"/>
-    <w:rsid w:val="00942EC4"/>
   </w:style>
 </w:styles>
 </file>

</xml_diff>